<commit_message>
use caes of MapReduce
</commit_message>
<xml_diff>
--- a/BigData/IntroductionToBigData/Module5/YarnMapReduceHadoop1And2.docx
+++ b/BigData/IntroductionToBigData/Module5/YarnMapReduceHadoop1And2.docx
@@ -51,11 +51,9 @@
           <w:numId w:val="1"/>
         </w:numPr>
       </w:pPr>
-      <w:proofErr w:type="spellStart"/>
       <w:r>
         <w:t>MapFunction</w:t>
       </w:r>
-      <w:proofErr w:type="spellEnd"/>
     </w:p>
     <w:p>
       <w:pPr>
@@ -403,15 +401,13 @@
         </w:numPr>
       </w:pPr>
       <w:r>
-        <w:t xml:space="preserve">In-memory data processing engine extending </w:t>
-      </w:r>
-      <w:proofErr w:type="spellStart"/>
-      <w:r>
-        <w:t>Mapeduce’s</w:t>
-      </w:r>
-      <w:proofErr w:type="spellEnd"/>
-      <w:r>
-        <w:t xml:space="preserve"> capabilities.</w:t>
+        <w:t>In-memory data processing engine extending Map</w:t>
+      </w:r>
+      <w:r>
+        <w:t>R</w:t>
+      </w:r>
+      <w:r>
+        <w:t>educe’s capabilities.</w:t>
       </w:r>
     </w:p>
     <w:p>
@@ -424,6 +420,362 @@
       </w:pPr>
       <w:r>
         <w:t>Enables faster data access and iterative computations.</w:t>
+      </w:r>
+    </w:p>
+    <w:p>
+      <w:r>
+        <w:t>Lecture 2</w:t>
+      </w:r>
+    </w:p>
+    <w:p>
+      <w:r>
+        <w:t>MapReduce Use Cases:</w:t>
+      </w:r>
+    </w:p>
+    <w:p>
+      <w:pPr>
+        <w:pStyle w:val="ListParagraph"/>
+        <w:numPr>
+          <w:ilvl w:val="0"/>
+          <w:numId w:val="2"/>
+        </w:numPr>
+      </w:pPr>
+      <w:r>
+        <w:t>MapReduce is a data processing model designed for parallel computation of large datasets.</w:t>
+      </w:r>
+    </w:p>
+    <w:p>
+      <w:pPr>
+        <w:pStyle w:val="ListParagraph"/>
+        <w:numPr>
+          <w:ilvl w:val="0"/>
+          <w:numId w:val="2"/>
+        </w:numPr>
+      </w:pPr>
+      <w:r>
+        <w:t>It consists of two main steps: Map and Reduce</w:t>
+      </w:r>
+    </w:p>
+    <w:p>
+      <w:pPr>
+        <w:pStyle w:val="ListParagraph"/>
+        <w:numPr>
+          <w:ilvl w:val="0"/>
+          <w:numId w:val="2"/>
+        </w:numPr>
+      </w:pPr>
+      <w:r>
+        <w:t>Map processes and filters data into key-value pairs and Reduce combines and summarizes the results based on keys</w:t>
+      </w:r>
+    </w:p>
+    <w:p>
+      <w:pPr>
+        <w:pStyle w:val="ListParagraph"/>
+        <w:numPr>
+          <w:ilvl w:val="0"/>
+          <w:numId w:val="2"/>
+        </w:numPr>
+      </w:pPr>
+      <w:r>
+        <w:t>Use Case 1: Batch Data Processing</w:t>
+      </w:r>
+    </w:p>
+    <w:p>
+      <w:pPr>
+        <w:pStyle w:val="ListParagraph"/>
+        <w:numPr>
+          <w:ilvl w:val="1"/>
+          <w:numId w:val="2"/>
+        </w:numPr>
+      </w:pPr>
+      <w:r>
+        <w:t>MapReduce excels at batch processing of large volumes of data</w:t>
+      </w:r>
+    </w:p>
+    <w:p>
+      <w:pPr>
+        <w:pStyle w:val="ListParagraph"/>
+        <w:numPr>
+          <w:ilvl w:val="1"/>
+          <w:numId w:val="2"/>
+        </w:numPr>
+      </w:pPr>
+      <w:r>
+        <w:t>It’s ideal for scenarios where we need to perform computations on the entire dataset in parallel</w:t>
+      </w:r>
+    </w:p>
+    <w:p>
+      <w:pPr>
+        <w:pStyle w:val="ListParagraph"/>
+        <w:numPr>
+          <w:ilvl w:val="1"/>
+          <w:numId w:val="2"/>
+        </w:numPr>
+      </w:pPr>
+      <w:r>
+        <w:t>Examples: Log processing, data cleansing, and data aggregation</w:t>
+      </w:r>
+    </w:p>
+    <w:p>
+      <w:pPr>
+        <w:pStyle w:val="ListParagraph"/>
+        <w:numPr>
+          <w:ilvl w:val="0"/>
+          <w:numId w:val="2"/>
+        </w:numPr>
+      </w:pPr>
+      <w:r>
+        <w:t xml:space="preserve">Use Case </w:t>
+      </w:r>
+      <w:r>
+        <w:t>2</w:t>
+      </w:r>
+      <w:r>
+        <w:t>: Search indexing</w:t>
+      </w:r>
+    </w:p>
+    <w:p>
+      <w:pPr>
+        <w:pStyle w:val="ListParagraph"/>
+        <w:numPr>
+          <w:ilvl w:val="1"/>
+          <w:numId w:val="2"/>
+        </w:numPr>
+      </w:pPr>
+      <w:r>
+        <w:t>MapReduce is widely used in building search engine indexes.</w:t>
+      </w:r>
+    </w:p>
+    <w:p>
+      <w:pPr>
+        <w:pStyle w:val="ListParagraph"/>
+        <w:numPr>
+          <w:ilvl w:val="1"/>
+          <w:numId w:val="2"/>
+        </w:numPr>
+      </w:pPr>
+      <w:r>
+        <w:t>Map phase indexes words and their occurrences in documents</w:t>
+      </w:r>
+    </w:p>
+    <w:p>
+      <w:pPr>
+        <w:pStyle w:val="ListParagraph"/>
+        <w:numPr>
+          <w:ilvl w:val="1"/>
+          <w:numId w:val="2"/>
+        </w:numPr>
+      </w:pPr>
+      <w:r>
+        <w:t>Reduce phase merges the intermediate results to create the final index.</w:t>
+      </w:r>
+    </w:p>
+    <w:p>
+      <w:pPr>
+        <w:pStyle w:val="ListParagraph"/>
+        <w:numPr>
+          <w:ilvl w:val="0"/>
+          <w:numId w:val="2"/>
+        </w:numPr>
+      </w:pPr>
+      <w:r>
+        <w:t xml:space="preserve">Use Case </w:t>
+      </w:r>
+      <w:r>
+        <w:t xml:space="preserve">3: </w:t>
+      </w:r>
+      <w:r>
+        <w:t>Recommender System</w:t>
+      </w:r>
+    </w:p>
+    <w:p>
+      <w:pPr>
+        <w:pStyle w:val="ListParagraph"/>
+        <w:numPr>
+          <w:ilvl w:val="1"/>
+          <w:numId w:val="2"/>
+        </w:numPr>
+      </w:pPr>
+      <w:r>
+        <w:t xml:space="preserve">MapReduce </w:t>
+      </w:r>
+      <w:r>
+        <w:t>can be used to power recommender systems</w:t>
+      </w:r>
+    </w:p>
+    <w:p>
+      <w:pPr>
+        <w:pStyle w:val="ListParagraph"/>
+        <w:numPr>
+          <w:ilvl w:val="1"/>
+          <w:numId w:val="2"/>
+        </w:numPr>
+      </w:pPr>
+      <w:r>
+        <w:t>Map phase identifies user behavior and preferences</w:t>
+      </w:r>
+    </w:p>
+    <w:p>
+      <w:pPr>
+        <w:pStyle w:val="ListParagraph"/>
+        <w:numPr>
+          <w:ilvl w:val="1"/>
+          <w:numId w:val="2"/>
+        </w:numPr>
+      </w:pPr>
+      <w:r>
+        <w:t>Reduce phase generates personalized recommendations for users</w:t>
+      </w:r>
+    </w:p>
+    <w:p>
+      <w:pPr>
+        <w:pStyle w:val="ListParagraph"/>
+        <w:numPr>
+          <w:ilvl w:val="0"/>
+          <w:numId w:val="2"/>
+        </w:numPr>
+      </w:pPr>
+      <w:r>
+        <w:t>Use Case 4: Social Network Analysis</w:t>
+      </w:r>
+    </w:p>
+    <w:p>
+      <w:pPr>
+        <w:pStyle w:val="ListParagraph"/>
+        <w:numPr>
+          <w:ilvl w:val="1"/>
+          <w:numId w:val="2"/>
+        </w:numPr>
+      </w:pPr>
+      <w:r>
+        <w:t>MapReduce is applied to analyze social network data</w:t>
+      </w:r>
+    </w:p>
+    <w:p>
+      <w:pPr>
+        <w:pStyle w:val="ListParagraph"/>
+        <w:numPr>
+          <w:ilvl w:val="1"/>
+          <w:numId w:val="2"/>
+        </w:numPr>
+      </w:pPr>
+      <w:r>
+        <w:lastRenderedPageBreak/>
+        <w:t>Map phase extracts relationships and connections between users</w:t>
+      </w:r>
+    </w:p>
+    <w:p>
+      <w:pPr>
+        <w:pStyle w:val="ListParagraph"/>
+        <w:numPr>
+          <w:ilvl w:val="1"/>
+          <w:numId w:val="2"/>
+        </w:numPr>
+      </w:pPr>
+      <w:r>
+        <w:t xml:space="preserve">Reduce phase </w:t>
+      </w:r>
+      <w:r>
+        <w:t>calculating</w:t>
+      </w:r>
+      <w:r>
+        <w:t xml:space="preserve"> social metrics like centrality and influence</w:t>
+      </w:r>
+    </w:p>
+    <w:p>
+      <w:pPr>
+        <w:pStyle w:val="ListParagraph"/>
+        <w:numPr>
+          <w:ilvl w:val="0"/>
+          <w:numId w:val="2"/>
+        </w:numPr>
+      </w:pPr>
+      <w:r>
+        <w:t>Use Case 5: PageRank Algorithm</w:t>
+      </w:r>
+    </w:p>
+    <w:p>
+      <w:pPr>
+        <w:pStyle w:val="ListParagraph"/>
+        <w:numPr>
+          <w:ilvl w:val="1"/>
+          <w:numId w:val="2"/>
+        </w:numPr>
+      </w:pPr>
+      <w:r>
+        <w:t>MapReduce is crucial for calculating PageRank in web search algorithms</w:t>
+      </w:r>
+    </w:p>
+    <w:p>
+      <w:pPr>
+        <w:pStyle w:val="ListParagraph"/>
+        <w:numPr>
+          <w:ilvl w:val="1"/>
+          <w:numId w:val="2"/>
+        </w:numPr>
+      </w:pPr>
+      <w:r>
+        <w:t>Map phase distributes link information across pages</w:t>
+      </w:r>
+    </w:p>
+    <w:p>
+      <w:pPr>
+        <w:pStyle w:val="ListParagraph"/>
+        <w:numPr>
+          <w:ilvl w:val="1"/>
+          <w:numId w:val="2"/>
+        </w:numPr>
+      </w:pPr>
+      <w:r>
+        <w:t>Reduce phase computes the final PageRank score for each page</w:t>
+      </w:r>
+    </w:p>
+    <w:p>
+      <w:pPr>
+        <w:pStyle w:val="ListParagraph"/>
+        <w:numPr>
+          <w:ilvl w:val="0"/>
+          <w:numId w:val="2"/>
+        </w:numPr>
+      </w:pPr>
+      <w:r>
+        <w:t>Use Case 6: Log Analysis for Anomaly Detection</w:t>
+      </w:r>
+    </w:p>
+    <w:p>
+      <w:pPr>
+        <w:pStyle w:val="ListParagraph"/>
+        <w:numPr>
+          <w:ilvl w:val="1"/>
+          <w:numId w:val="2"/>
+        </w:numPr>
+      </w:pPr>
+      <w:r>
+        <w:t>MapReduce is used to analyze system logs for anomaly detections</w:t>
+      </w:r>
+    </w:p>
+    <w:p>
+      <w:pPr>
+        <w:pStyle w:val="ListParagraph"/>
+        <w:numPr>
+          <w:ilvl w:val="1"/>
+          <w:numId w:val="2"/>
+        </w:numPr>
+      </w:pPr>
+      <w:r>
+        <w:t>Map phase extracts key information from log entries</w:t>
+      </w:r>
+    </w:p>
+    <w:p>
+      <w:pPr>
+        <w:pStyle w:val="ListParagraph"/>
+        <w:numPr>
+          <w:ilvl w:val="1"/>
+          <w:numId w:val="2"/>
+        </w:numPr>
+      </w:pPr>
+      <w:r>
+        <w:t>Reduce phase identifies and flags unusual patterns or events</w:t>
       </w:r>
     </w:p>
     <w:p/>
@@ -559,8 +911,124 @@
       </w:rPr>
     </w:lvl>
   </w:abstractNum>
+  <w:abstractNum w:abstractNumId="1" w15:restartNumberingAfterBreak="0">
+    <w:nsid w:val="7C824C77"/>
+    <w:multiLevelType w:val="hybridMultilevel"/>
+    <w:tmpl w:val="5B961470"/>
+    <w:lvl w:ilvl="0" w:tplc="04090001">
+      <w:start w:val="1"/>
+      <w:numFmt w:val="bullet"/>
+      <w:lvlText w:val=""/>
+      <w:lvlJc w:val="left"/>
+      <w:pPr>
+        <w:ind w:left="720" w:hanging="360"/>
+      </w:pPr>
+      <w:rPr>
+        <w:rFonts w:ascii="Symbol" w:hAnsi="Symbol" w:hint="default"/>
+      </w:rPr>
+    </w:lvl>
+    <w:lvl w:ilvl="1" w:tplc="04090003">
+      <w:start w:val="1"/>
+      <w:numFmt w:val="bullet"/>
+      <w:lvlText w:val="o"/>
+      <w:lvlJc w:val="left"/>
+      <w:pPr>
+        <w:ind w:left="1440" w:hanging="360"/>
+      </w:pPr>
+      <w:rPr>
+        <w:rFonts w:ascii="Courier New" w:hAnsi="Courier New" w:cs="Courier New" w:hint="default"/>
+      </w:rPr>
+    </w:lvl>
+    <w:lvl w:ilvl="2" w:tplc="04090005" w:tentative="1">
+      <w:start w:val="1"/>
+      <w:numFmt w:val="bullet"/>
+      <w:lvlText w:val=""/>
+      <w:lvlJc w:val="left"/>
+      <w:pPr>
+        <w:ind w:left="2160" w:hanging="360"/>
+      </w:pPr>
+      <w:rPr>
+        <w:rFonts w:ascii="Wingdings" w:hAnsi="Wingdings" w:hint="default"/>
+      </w:rPr>
+    </w:lvl>
+    <w:lvl w:ilvl="3" w:tplc="04090001" w:tentative="1">
+      <w:start w:val="1"/>
+      <w:numFmt w:val="bullet"/>
+      <w:lvlText w:val=""/>
+      <w:lvlJc w:val="left"/>
+      <w:pPr>
+        <w:ind w:left="2880" w:hanging="360"/>
+      </w:pPr>
+      <w:rPr>
+        <w:rFonts w:ascii="Symbol" w:hAnsi="Symbol" w:hint="default"/>
+      </w:rPr>
+    </w:lvl>
+    <w:lvl w:ilvl="4" w:tplc="04090003" w:tentative="1">
+      <w:start w:val="1"/>
+      <w:numFmt w:val="bullet"/>
+      <w:lvlText w:val="o"/>
+      <w:lvlJc w:val="left"/>
+      <w:pPr>
+        <w:ind w:left="3600" w:hanging="360"/>
+      </w:pPr>
+      <w:rPr>
+        <w:rFonts w:ascii="Courier New" w:hAnsi="Courier New" w:cs="Courier New" w:hint="default"/>
+      </w:rPr>
+    </w:lvl>
+    <w:lvl w:ilvl="5" w:tplc="04090005" w:tentative="1">
+      <w:start w:val="1"/>
+      <w:numFmt w:val="bullet"/>
+      <w:lvlText w:val=""/>
+      <w:lvlJc w:val="left"/>
+      <w:pPr>
+        <w:ind w:left="4320" w:hanging="360"/>
+      </w:pPr>
+      <w:rPr>
+        <w:rFonts w:ascii="Wingdings" w:hAnsi="Wingdings" w:hint="default"/>
+      </w:rPr>
+    </w:lvl>
+    <w:lvl w:ilvl="6" w:tplc="04090001" w:tentative="1">
+      <w:start w:val="1"/>
+      <w:numFmt w:val="bullet"/>
+      <w:lvlText w:val=""/>
+      <w:lvlJc w:val="left"/>
+      <w:pPr>
+        <w:ind w:left="5040" w:hanging="360"/>
+      </w:pPr>
+      <w:rPr>
+        <w:rFonts w:ascii="Symbol" w:hAnsi="Symbol" w:hint="default"/>
+      </w:rPr>
+    </w:lvl>
+    <w:lvl w:ilvl="7" w:tplc="04090003" w:tentative="1">
+      <w:start w:val="1"/>
+      <w:numFmt w:val="bullet"/>
+      <w:lvlText w:val="o"/>
+      <w:lvlJc w:val="left"/>
+      <w:pPr>
+        <w:ind w:left="5760" w:hanging="360"/>
+      </w:pPr>
+      <w:rPr>
+        <w:rFonts w:ascii="Courier New" w:hAnsi="Courier New" w:cs="Courier New" w:hint="default"/>
+      </w:rPr>
+    </w:lvl>
+    <w:lvl w:ilvl="8" w:tplc="04090005" w:tentative="1">
+      <w:start w:val="1"/>
+      <w:numFmt w:val="bullet"/>
+      <w:lvlText w:val=""/>
+      <w:lvlJc w:val="left"/>
+      <w:pPr>
+        <w:ind w:left="6480" w:hanging="360"/>
+      </w:pPr>
+      <w:rPr>
+        <w:rFonts w:ascii="Wingdings" w:hAnsi="Wingdings" w:hint="default"/>
+      </w:rPr>
+    </w:lvl>
+  </w:abstractNum>
   <w:num w:numId="1" w16cid:durableId="573126456">
     <w:abstractNumId w:val="0"/>
+  </w:num>
+  <w:num w:numId="2" w16cid:durableId="393049595">
+    <w:abstractNumId w:val="1"/>
   </w:num>
 </w:numbering>
 </file>

</xml_diff>

<commit_message>
Hadoop 1 and 2
</commit_message>
<xml_diff>
--- a/BigData/IntroductionToBigData/Module5/YarnMapReduceHadoop1And2.docx
+++ b/BigData/IntroductionToBigData/Module5/YarnMapReduceHadoop1And2.docx
@@ -579,10 +579,7 @@
         </w:numPr>
       </w:pPr>
       <w:r>
-        <w:t xml:space="preserve">Use Case </w:t>
-      </w:r>
-      <w:r>
-        <w:t xml:space="preserve">3: </w:t>
+        <w:t xml:space="preserve">Use Case 3: </w:t>
       </w:r>
       <w:r>
         <w:t>Recommender System</w:t>
@@ -776,6 +773,419 @@
       </w:pPr>
       <w:r>
         <w:t>Reduce phase identifies and flags unusual patterns or events</w:t>
+      </w:r>
+    </w:p>
+    <w:p>
+      <w:r>
+        <w:t>Lecture 3</w:t>
+      </w:r>
+    </w:p>
+    <w:p>
+      <w:r>
+        <w:t>Hadoop 1&amp;2</w:t>
+      </w:r>
+    </w:p>
+    <w:p>
+      <w:pPr>
+        <w:pStyle w:val="ListParagraph"/>
+        <w:numPr>
+          <w:ilvl w:val="0"/>
+          <w:numId w:val="3"/>
+        </w:numPr>
+      </w:pPr>
+      <w:r>
+        <w:t>Hadoop 1</w:t>
+      </w:r>
+    </w:p>
+    <w:p>
+      <w:pPr>
+        <w:pStyle w:val="ListParagraph"/>
+        <w:numPr>
+          <w:ilvl w:val="1"/>
+          <w:numId w:val="3"/>
+        </w:numPr>
+      </w:pPr>
+      <w:r>
+        <w:t xml:space="preserve">Hadoop 1 was the first version of the Hadoop framework. </w:t>
+      </w:r>
+    </w:p>
+    <w:p>
+      <w:pPr>
+        <w:pStyle w:val="ListParagraph"/>
+        <w:numPr>
+          <w:ilvl w:val="1"/>
+          <w:numId w:val="3"/>
+        </w:numPr>
+      </w:pPr>
+      <w:r>
+        <w:t>Core components: HDFS and MapReduce</w:t>
+      </w:r>
+    </w:p>
+    <w:p>
+      <w:pPr>
+        <w:pStyle w:val="ListParagraph"/>
+        <w:numPr>
+          <w:ilvl w:val="1"/>
+          <w:numId w:val="3"/>
+        </w:numPr>
+      </w:pPr>
+      <w:r>
+        <w:t>Designed for batch processing of data</w:t>
+      </w:r>
+    </w:p>
+    <w:p>
+      <w:pPr>
+        <w:pStyle w:val="ListParagraph"/>
+        <w:numPr>
+          <w:ilvl w:val="1"/>
+          <w:numId w:val="3"/>
+        </w:numPr>
+      </w:pPr>
+      <w:r>
+        <w:t>Limitations:</w:t>
+      </w:r>
+    </w:p>
+    <w:p>
+      <w:pPr>
+        <w:pStyle w:val="ListParagraph"/>
+        <w:numPr>
+          <w:ilvl w:val="2"/>
+          <w:numId w:val="3"/>
+        </w:numPr>
+      </w:pPr>
+      <w:r>
+        <w:t>Single point of failure (NameNode)</w:t>
+      </w:r>
+    </w:p>
+    <w:p>
+      <w:pPr>
+        <w:pStyle w:val="ListParagraph"/>
+        <w:numPr>
+          <w:ilvl w:val="2"/>
+          <w:numId w:val="3"/>
+        </w:numPr>
+      </w:pPr>
+      <w:r>
+        <w:t>Limited scalability for large-scale data processing</w:t>
+      </w:r>
+    </w:p>
+    <w:p>
+      <w:pPr>
+        <w:pStyle w:val="ListParagraph"/>
+        <w:numPr>
+          <w:ilvl w:val="2"/>
+          <w:numId w:val="3"/>
+        </w:numPr>
+      </w:pPr>
+      <w:r>
+        <w:t>Not optimized for real-time data processing</w:t>
+      </w:r>
+    </w:p>
+    <w:p>
+      <w:pPr>
+        <w:pStyle w:val="ListParagraph"/>
+        <w:numPr>
+          <w:ilvl w:val="2"/>
+          <w:numId w:val="3"/>
+        </w:numPr>
+      </w:pPr>
+      <w:r>
+        <w:t>No support for running non-MapReduce Workloads</w:t>
+      </w:r>
+    </w:p>
+    <w:p>
+      <w:pPr>
+        <w:pStyle w:val="ListParagraph"/>
+        <w:numPr>
+          <w:ilvl w:val="1"/>
+          <w:numId w:val="3"/>
+        </w:numPr>
+      </w:pPr>
+      <w:r>
+        <w:t>Key Features</w:t>
+      </w:r>
+    </w:p>
+    <w:p>
+      <w:pPr>
+        <w:pStyle w:val="ListParagraph"/>
+        <w:numPr>
+          <w:ilvl w:val="2"/>
+          <w:numId w:val="3"/>
+        </w:numPr>
+      </w:pPr>
+      <w:r>
+        <w:t>HDFS – Distributed storage for massive datasets</w:t>
+      </w:r>
+    </w:p>
+    <w:p>
+      <w:pPr>
+        <w:pStyle w:val="ListParagraph"/>
+        <w:numPr>
+          <w:ilvl w:val="2"/>
+          <w:numId w:val="3"/>
+        </w:numPr>
+      </w:pPr>
+      <w:r>
+        <w:t>MapReduce: Distributed processing of data across the cluster</w:t>
+      </w:r>
+    </w:p>
+    <w:p>
+      <w:pPr>
+        <w:pStyle w:val="ListParagraph"/>
+        <w:numPr>
+          <w:ilvl w:val="2"/>
+          <w:numId w:val="3"/>
+        </w:numPr>
+      </w:pPr>
+      <w:r>
+        <w:t>Fault tolerance: Data replication in HDFS for data durability</w:t>
+      </w:r>
+    </w:p>
+    <w:p>
+      <w:pPr>
+        <w:pStyle w:val="ListParagraph"/>
+        <w:numPr>
+          <w:ilvl w:val="2"/>
+          <w:numId w:val="3"/>
+        </w:numPr>
+      </w:pPr>
+      <w:r>
+        <w:t>Task Tracker: Executing tasks on DataNodes</w:t>
+      </w:r>
+    </w:p>
+    <w:p>
+      <w:pPr>
+        <w:pStyle w:val="ListParagraph"/>
+        <w:numPr>
+          <w:ilvl w:val="2"/>
+          <w:numId w:val="3"/>
+        </w:numPr>
+      </w:pPr>
+      <w:r>
+        <w:t>Job Tracker: Managing and scheduling jobs on the cluster</w:t>
+      </w:r>
+    </w:p>
+    <w:p>
+      <w:pPr>
+        <w:pStyle w:val="ListParagraph"/>
+        <w:numPr>
+          <w:ilvl w:val="0"/>
+          <w:numId w:val="3"/>
+        </w:numPr>
+      </w:pPr>
+      <w:r>
+        <w:t>Hadoop 2</w:t>
+      </w:r>
+    </w:p>
+    <w:p>
+      <w:pPr>
+        <w:pStyle w:val="ListParagraph"/>
+        <w:numPr>
+          <w:ilvl w:val="1"/>
+          <w:numId w:val="3"/>
+        </w:numPr>
+      </w:pPr>
+      <w:r>
+        <w:t>The second version of the Hadoop framework</w:t>
+      </w:r>
+    </w:p>
+    <w:p>
+      <w:pPr>
+        <w:pStyle w:val="ListParagraph"/>
+        <w:numPr>
+          <w:ilvl w:val="1"/>
+          <w:numId w:val="3"/>
+        </w:numPr>
+      </w:pPr>
+      <w:r>
+        <w:t>Overcomes limitations of Hadoop 1 and introduces new features</w:t>
+      </w:r>
+    </w:p>
+    <w:p>
+      <w:pPr>
+        <w:pStyle w:val="ListParagraph"/>
+        <w:numPr>
+          <w:ilvl w:val="1"/>
+          <w:numId w:val="3"/>
+        </w:numPr>
+      </w:pPr>
+      <w:r>
+        <w:t>Introduced in 2013 as a significant improvement over Hadoop 1</w:t>
+      </w:r>
+    </w:p>
+    <w:p>
+      <w:pPr>
+        <w:pStyle w:val="ListParagraph"/>
+        <w:numPr>
+          <w:ilvl w:val="1"/>
+          <w:numId w:val="3"/>
+        </w:numPr>
+      </w:pPr>
+      <w:r>
+        <w:t>Key addition: YARN (yet another resource negotiator)</w:t>
+      </w:r>
+    </w:p>
+    <w:p>
+      <w:pPr>
+        <w:pStyle w:val="ListParagraph"/>
+        <w:numPr>
+          <w:ilvl w:val="1"/>
+          <w:numId w:val="3"/>
+        </w:numPr>
+      </w:pPr>
+      <w:r>
+        <w:t>Hadoop 2 Features:</w:t>
+      </w:r>
+    </w:p>
+    <w:p>
+      <w:pPr>
+        <w:pStyle w:val="ListParagraph"/>
+        <w:numPr>
+          <w:ilvl w:val="2"/>
+          <w:numId w:val="3"/>
+        </w:numPr>
+      </w:pPr>
+      <w:r>
+        <w:t>HDFS remains as the distributed storage system</w:t>
+      </w:r>
+    </w:p>
+    <w:p>
+      <w:pPr>
+        <w:pStyle w:val="ListParagraph"/>
+        <w:numPr>
+          <w:ilvl w:val="2"/>
+          <w:numId w:val="3"/>
+        </w:numPr>
+      </w:pPr>
+      <w:r>
+        <w:t>YARN separated resource management from job scheduling and processing</w:t>
+      </w:r>
+    </w:p>
+    <w:p>
+      <w:pPr>
+        <w:pStyle w:val="ListParagraph"/>
+        <w:numPr>
+          <w:ilvl w:val="2"/>
+          <w:numId w:val="3"/>
+        </w:numPr>
+      </w:pPr>
+      <w:r>
+        <w:lastRenderedPageBreak/>
+        <w:t xml:space="preserve">YARN </w:t>
+      </w:r>
+      <w:r>
+        <w:t>introduces</w:t>
+      </w:r>
+      <w:r>
+        <w:t xml:space="preserve"> ResourceManager and NodeManager components</w:t>
+      </w:r>
+    </w:p>
+    <w:p>
+      <w:pPr>
+        <w:pStyle w:val="ListParagraph"/>
+        <w:numPr>
+          <w:ilvl w:val="2"/>
+          <w:numId w:val="3"/>
+        </w:numPr>
+      </w:pPr>
+      <w:r>
+        <w:t>ResourceManager: Manages the global allocation of resources</w:t>
+      </w:r>
+    </w:p>
+    <w:p>
+      <w:pPr>
+        <w:pStyle w:val="ListParagraph"/>
+        <w:numPr>
+          <w:ilvl w:val="2"/>
+          <w:numId w:val="3"/>
+        </w:numPr>
+      </w:pPr>
+      <w:r>
+        <w:t>NodeManager: Manages resources and tasks on individual nodes</w:t>
+      </w:r>
+    </w:p>
+    <w:p>
+      <w:pPr>
+        <w:pStyle w:val="ListParagraph"/>
+        <w:numPr>
+          <w:ilvl w:val="1"/>
+          <w:numId w:val="3"/>
+        </w:numPr>
+      </w:pPr>
+      <w:r>
+        <w:t>Advantages:</w:t>
+      </w:r>
+    </w:p>
+    <w:p>
+      <w:pPr>
+        <w:pStyle w:val="ListParagraph"/>
+        <w:numPr>
+          <w:ilvl w:val="2"/>
+          <w:numId w:val="3"/>
+        </w:numPr>
+      </w:pPr>
+      <w:r>
+        <w:t>Improved Scalability: YARN allows for running more diverse workloads, improving overall scalability</w:t>
+      </w:r>
+    </w:p>
+    <w:p>
+      <w:pPr>
+        <w:pStyle w:val="ListParagraph"/>
+        <w:numPr>
+          <w:ilvl w:val="2"/>
+          <w:numId w:val="3"/>
+        </w:numPr>
+      </w:pPr>
+      <w:r>
+        <w:t>ResourceManagement: YARN efficiently manages cluster resources, leading to better utilization</w:t>
+      </w:r>
+    </w:p>
+    <w:p>
+      <w:pPr>
+        <w:pStyle w:val="ListParagraph"/>
+        <w:numPr>
+          <w:ilvl w:val="2"/>
+          <w:numId w:val="3"/>
+        </w:numPr>
+      </w:pPr>
+      <w:r>
+        <w:t>High Availability: Hadoop 2 introduces the concept of Active stand by ResourceManager for failover</w:t>
+      </w:r>
+    </w:p>
+    <w:p>
+      <w:pPr>
+        <w:pStyle w:val="ListParagraph"/>
+        <w:numPr>
+          <w:ilvl w:val="2"/>
+          <w:numId w:val="3"/>
+        </w:numPr>
+      </w:pPr>
+      <w:r>
+        <w:t xml:space="preserve">Multi-tenancy Support: YARN enables running multiple applications simultaneously. </w:t>
+      </w:r>
+    </w:p>
+    <w:p>
+      <w:pPr>
+        <w:pStyle w:val="ListParagraph"/>
+        <w:numPr>
+          <w:ilvl w:val="2"/>
+          <w:numId w:val="3"/>
+        </w:numPr>
+      </w:pPr>
+      <w:r>
+        <w:t xml:space="preserve">Compatibility: Hadoop 2 is backward compatible with Hadoop 1 applications. </w:t>
+      </w:r>
+    </w:p>
+    <w:p>
+      <w:pPr>
+        <w:pStyle w:val="ListParagraph"/>
+        <w:numPr>
+          <w:ilvl w:val="0"/>
+          <w:numId w:val="3"/>
+        </w:numPr>
+      </w:pPr>
+      <w:r>
+        <w:t>Hadoop 1.0 had MapReduce and HDFS as core components while Hadoop 2.0 has MapReduce, YARN and HDFS</w:t>
       </w:r>
     </w:p>
     <w:p/>
@@ -912,9 +1322,9 @@
     </w:lvl>
   </w:abstractNum>
   <w:abstractNum w:abstractNumId="1" w15:restartNumberingAfterBreak="0">
-    <w:nsid w:val="7C824C77"/>
+    <w:nsid w:val="3F3F2207"/>
     <w:multiLevelType w:val="hybridMultilevel"/>
-    <w:tmpl w:val="5B961470"/>
+    <w:tmpl w:val="23D4E8A4"/>
     <w:lvl w:ilvl="0" w:tplc="04090001">
       <w:start w:val="1"/>
       <w:numFmt w:val="bullet"/>
@@ -939,7 +1349,7 @@
         <w:rFonts w:ascii="Courier New" w:hAnsi="Courier New" w:cs="Courier New" w:hint="default"/>
       </w:rPr>
     </w:lvl>
-    <w:lvl w:ilvl="2" w:tplc="04090005" w:tentative="1">
+    <w:lvl w:ilvl="2" w:tplc="04090005">
       <w:start w:val="1"/>
       <w:numFmt w:val="bullet"/>
       <w:lvlText w:val=""/>
@@ -1024,10 +1434,126 @@
       </w:rPr>
     </w:lvl>
   </w:abstractNum>
+  <w:abstractNum w:abstractNumId="2" w15:restartNumberingAfterBreak="0">
+    <w:nsid w:val="7C824C77"/>
+    <w:multiLevelType w:val="hybridMultilevel"/>
+    <w:tmpl w:val="5B961470"/>
+    <w:lvl w:ilvl="0" w:tplc="04090001">
+      <w:start w:val="1"/>
+      <w:numFmt w:val="bullet"/>
+      <w:lvlText w:val=""/>
+      <w:lvlJc w:val="left"/>
+      <w:pPr>
+        <w:ind w:left="720" w:hanging="360"/>
+      </w:pPr>
+      <w:rPr>
+        <w:rFonts w:ascii="Symbol" w:hAnsi="Symbol" w:hint="default"/>
+      </w:rPr>
+    </w:lvl>
+    <w:lvl w:ilvl="1" w:tplc="04090003">
+      <w:start w:val="1"/>
+      <w:numFmt w:val="bullet"/>
+      <w:lvlText w:val="o"/>
+      <w:lvlJc w:val="left"/>
+      <w:pPr>
+        <w:ind w:left="1440" w:hanging="360"/>
+      </w:pPr>
+      <w:rPr>
+        <w:rFonts w:ascii="Courier New" w:hAnsi="Courier New" w:cs="Courier New" w:hint="default"/>
+      </w:rPr>
+    </w:lvl>
+    <w:lvl w:ilvl="2" w:tplc="04090005" w:tentative="1">
+      <w:start w:val="1"/>
+      <w:numFmt w:val="bullet"/>
+      <w:lvlText w:val=""/>
+      <w:lvlJc w:val="left"/>
+      <w:pPr>
+        <w:ind w:left="2160" w:hanging="360"/>
+      </w:pPr>
+      <w:rPr>
+        <w:rFonts w:ascii="Wingdings" w:hAnsi="Wingdings" w:hint="default"/>
+      </w:rPr>
+    </w:lvl>
+    <w:lvl w:ilvl="3" w:tplc="04090001" w:tentative="1">
+      <w:start w:val="1"/>
+      <w:numFmt w:val="bullet"/>
+      <w:lvlText w:val=""/>
+      <w:lvlJc w:val="left"/>
+      <w:pPr>
+        <w:ind w:left="2880" w:hanging="360"/>
+      </w:pPr>
+      <w:rPr>
+        <w:rFonts w:ascii="Symbol" w:hAnsi="Symbol" w:hint="default"/>
+      </w:rPr>
+    </w:lvl>
+    <w:lvl w:ilvl="4" w:tplc="04090003" w:tentative="1">
+      <w:start w:val="1"/>
+      <w:numFmt w:val="bullet"/>
+      <w:lvlText w:val="o"/>
+      <w:lvlJc w:val="left"/>
+      <w:pPr>
+        <w:ind w:left="3600" w:hanging="360"/>
+      </w:pPr>
+      <w:rPr>
+        <w:rFonts w:ascii="Courier New" w:hAnsi="Courier New" w:cs="Courier New" w:hint="default"/>
+      </w:rPr>
+    </w:lvl>
+    <w:lvl w:ilvl="5" w:tplc="04090005" w:tentative="1">
+      <w:start w:val="1"/>
+      <w:numFmt w:val="bullet"/>
+      <w:lvlText w:val=""/>
+      <w:lvlJc w:val="left"/>
+      <w:pPr>
+        <w:ind w:left="4320" w:hanging="360"/>
+      </w:pPr>
+      <w:rPr>
+        <w:rFonts w:ascii="Wingdings" w:hAnsi="Wingdings" w:hint="default"/>
+      </w:rPr>
+    </w:lvl>
+    <w:lvl w:ilvl="6" w:tplc="04090001" w:tentative="1">
+      <w:start w:val="1"/>
+      <w:numFmt w:val="bullet"/>
+      <w:lvlText w:val=""/>
+      <w:lvlJc w:val="left"/>
+      <w:pPr>
+        <w:ind w:left="5040" w:hanging="360"/>
+      </w:pPr>
+      <w:rPr>
+        <w:rFonts w:ascii="Symbol" w:hAnsi="Symbol" w:hint="default"/>
+      </w:rPr>
+    </w:lvl>
+    <w:lvl w:ilvl="7" w:tplc="04090003" w:tentative="1">
+      <w:start w:val="1"/>
+      <w:numFmt w:val="bullet"/>
+      <w:lvlText w:val="o"/>
+      <w:lvlJc w:val="left"/>
+      <w:pPr>
+        <w:ind w:left="5760" w:hanging="360"/>
+      </w:pPr>
+      <w:rPr>
+        <w:rFonts w:ascii="Courier New" w:hAnsi="Courier New" w:cs="Courier New" w:hint="default"/>
+      </w:rPr>
+    </w:lvl>
+    <w:lvl w:ilvl="8" w:tplc="04090005" w:tentative="1">
+      <w:start w:val="1"/>
+      <w:numFmt w:val="bullet"/>
+      <w:lvlText w:val=""/>
+      <w:lvlJc w:val="left"/>
+      <w:pPr>
+        <w:ind w:left="6480" w:hanging="360"/>
+      </w:pPr>
+      <w:rPr>
+        <w:rFonts w:ascii="Wingdings" w:hAnsi="Wingdings" w:hint="default"/>
+      </w:rPr>
+    </w:lvl>
+  </w:abstractNum>
   <w:num w:numId="1" w16cid:durableId="573126456">
     <w:abstractNumId w:val="0"/>
   </w:num>
   <w:num w:numId="2" w16cid:durableId="393049595">
+    <w:abstractNumId w:val="2"/>
+  </w:num>
+  <w:num w:numId="3" w16cid:durableId="1999187104">
     <w:abstractNumId w:val="1"/>
   </w:num>
 </w:numbering>

</xml_diff>